<commit_message>
Use generic templates as fallbacks when gender missing; add paths and selection logic
</commit_message>
<xml_diff>
--- a/templates/Employment Letter to Embassies.docx
+++ b/templates/Employment Letter to Embassies.docx
@@ -520,9 +520,8 @@
             <w:r>
               <w:rPr>
                 <w:rFonts w:asciiTheme="minorHAnsi" w:hAnsiTheme="minorHAnsi" w:cstheme="minorHAnsi"/>
-                <w:highlight w:val="green"/>
-              </w:rPr>
-              <w:t>She</w:t>
+              </w:rPr>
+              <w:t>They</w:t>
             </w:r>
             <w:r>
               <w:rPr>
@@ -1231,25 +1230,7 @@
               <w:szCs w:val="16"/>
               <w:highlight w:val="yellow"/>
             </w:rPr>
-            <w:t>(</w:t>
-          </w:r>
-          <w:proofErr w:type="spellStart"/>
-          <w:r>
-            <w:rPr>
-              <w:sz w:val="16"/>
-              <w:szCs w:val="16"/>
-              <w:highlight w:val="yellow"/>
-            </w:rPr>
-            <w:t>CompanyA</w:t>
-          </w:r>
-          <w:proofErr w:type="spellEnd"/>
-          <w:r>
-            <w:rPr>
-              <w:sz w:val="16"/>
-              <w:szCs w:val="16"/>
-              <w:highlight w:val="yellow"/>
-            </w:rPr>
-            <w:t>)</w:t>
+            <w:t>(CompanyA)</w:t>
           </w:r>
         </w:p>
         <w:p>
@@ -2488,28 +2469,28 @@
 </file>
 
 <file path=customXml/item1.xml><?xml version="1.0" encoding="utf-8"?>
+<b:Sources xmlns:b="http://schemas.openxmlformats.org/officeDocument/2006/bibliography" xmlns="http://schemas.openxmlformats.org/officeDocument/2006/bibliography" SelectedStyle="\APASixthEditionOfficeOnline.xsl" StyleName="APA" Version="6"/>
+</file>
+
+<file path=customXml/item2.xml><?xml version="1.0" encoding="utf-8"?>
 <go:gDocsCustomXmlDataStorage xmlns:go="http://customooxmlschemas.google.com/" xmlns:r="http://schemas.openxmlformats.org/officeDocument/2006/relationships">
   <go:docsCustomData xmlns:go="http://customooxmlschemas.google.com/" roundtripDataSignature="AMtx7mgWdI4X2DYlJXoZ2AbD2OiARMEUcw==">AMUW2mU1nMb0gJWsumEHDtyTF5mCYJ87Nn47EQ4BhMsyC8pDB+lDO+D/ZjwSCY8whE8rHCugv9Tbzmq0PYFT1OySZuWiZhViTI4O1YbXI41sy7LeVNK90ySdkzIGTDU2qEqdzwkvHRx5</go:docsCustomData>
 </go:gDocsCustomXmlDataStorage>
 </file>
 
-<file path=customXml/item2.xml><?xml version="1.0" encoding="utf-8"?>
-<b:Sources xmlns:b="http://schemas.openxmlformats.org/officeDocument/2006/bibliography" xmlns="http://schemas.openxmlformats.org/officeDocument/2006/bibliography" SelectedStyle="\APASixthEditionOfficeOnline.xsl" StyleName="APA" Version="6"/>
+<file path=customXml/itemProps1.xml><?xml version="1.0" encoding="utf-8"?>
+<ds:datastoreItem xmlns:ds="http://schemas.openxmlformats.org/officeDocument/2006/customXml" ds:itemID="{5DE59D52-DDD7-40F2-9F32-60C7A0D02AB1}">
+  <ds:schemaRefs>
+    <ds:schemaRef ds:uri="http://schemas.openxmlformats.org/officeDocument/2006/bibliography"/>
+  </ds:schemaRefs>
+</ds:datastoreItem>
 </file>
 
-<file path=customXml/itemProps1.xml><?xml version="1.0" encoding="utf-8"?>
+<file path=customXml/itemProps2.xml><?xml version="1.0" encoding="utf-8"?>
 <ds:datastoreItem xmlns:ds="http://schemas.openxmlformats.org/officeDocument/2006/customXml" ds:itemID="{11111111-1234-1234-1234-123412341234}">
   <ds:schemaRefs>
     <ds:schemaRef ds:uri="http://customooxmlschemas.google.com/"/>
     <ds:schemaRef ds:uri="http://schemas.openxmlformats.org/officeDocument/2006/relationships"/>
   </ds:schemaRefs>
 </ds:datastoreItem>
-</file>
-
-<file path=customXml/itemProps2.xml><?xml version="1.0" encoding="utf-8"?>
-<ds:datastoreItem xmlns:ds="http://schemas.openxmlformats.org/officeDocument/2006/customXml" ds:itemID="{5DE59D52-DDD7-40F2-9F32-60C7A0D02AB1}">
-  <ds:schemaRefs>
-    <ds:schemaRef ds:uri="http://schemas.openxmlformats.org/officeDocument/2006/bibliography"/>
-  </ds:schemaRefs>
-</ds:datastoreItem>
 </file>
</xml_diff>